<commit_message>
Update and add coversheet to report
</commit_message>
<xml_diff>
--- a/Assignment2/Assignment_2_Report.docx
+++ b/Assignment2/Assignment_2_Report.docx
@@ -4,8 +4,100 @@
   <w:body>
     <w:p>
       <w:pPr>
-        <w:pStyle w:val="papertitle"/>
-        <w:spacing w:before="100" w:beforeAutospacing="1" w:after="100" w:afterAutospacing="1"/>
+        <w:jc w:val="left"/>
+        <w:rPr>
+          <w:rFonts w:eastAsia="MS Mincho"/>
+          <w:i/>
+          <w:iCs/>
+          <w:noProof/>
+          <w:color w:val="000000"/>
+          <w:sz w:val="48"/>
+          <w:szCs w:val="48"/>
+        </w:rPr>
+      </w:pPr>
+      <w:r>
+        <w:rPr>
+          <w:noProof/>
+        </w:rPr>
+        <w:drawing>
+          <wp:inline distT="0" distB="0" distL="0" distR="0" wp14:anchorId="19CC5B8E" wp14:editId="14E16379">
+            <wp:extent cx="6343650" cy="8679909"/>
+            <wp:effectExtent l="0" t="0" r="0" b="6985"/>
+            <wp:docPr id="3" name="Picture 3"/>
+            <wp:cNvGraphicFramePr>
+              <a:graphicFrameLocks xmlns:a="http://schemas.openxmlformats.org/drawingml/2006/main" noChangeAspect="1"/>
+            </wp:cNvGraphicFramePr>
+            <a:graphic xmlns:a="http://schemas.openxmlformats.org/drawingml/2006/main">
+              <a:graphicData uri="http://schemas.openxmlformats.org/drawingml/2006/picture">
+                <pic:pic xmlns:pic="http://schemas.openxmlformats.org/drawingml/2006/picture">
+                  <pic:nvPicPr>
+                    <pic:cNvPr id="0" name="Picture 1"/>
+                    <pic:cNvPicPr>
+                      <a:picLocks noChangeAspect="1" noChangeArrowheads="1"/>
+                    </pic:cNvPicPr>
+                  </pic:nvPicPr>
+                  <pic:blipFill>
+                    <a:blip r:embed="rId11">
+                      <a:extLst>
+                        <a:ext uri="{28A0092B-C50C-407E-A947-70E740481C1C}">
+                          <a14:useLocalDpi xmlns:a14="http://schemas.microsoft.com/office/drawing/2010/main" val="0"/>
+                        </a:ext>
+                      </a:extLst>
+                    </a:blip>
+                    <a:srcRect/>
+                    <a:stretch>
+                      <a:fillRect/>
+                    </a:stretch>
+                  </pic:blipFill>
+                  <pic:spPr bwMode="auto">
+                    <a:xfrm>
+                      <a:off x="0" y="0"/>
+                      <a:ext cx="6345393" cy="8682294"/>
+                    </a:xfrm>
+                    <a:prstGeom prst="rect">
+                      <a:avLst/>
+                    </a:prstGeom>
+                    <a:noFill/>
+                    <a:ln>
+                      <a:noFill/>
+                    </a:ln>
+                  </pic:spPr>
+                </pic:pic>
+              </a:graphicData>
+            </a:graphic>
+          </wp:inline>
+        </w:drawing>
+      </w:r>
+    </w:p>
+    <w:p>
+      <w:pPr>
+        <w:jc w:val="left"/>
+        <w:rPr>
+          <w:rFonts w:eastAsia="MS Mincho"/>
+          <w:i/>
+          <w:iCs/>
+          <w:noProof/>
+          <w:color w:val="000000"/>
+          <w:sz w:val="48"/>
+          <w:szCs w:val="48"/>
+        </w:rPr>
+      </w:pPr>
+      <w:r>
+        <w:rPr>
+          <w:rFonts w:eastAsia="MS Mincho"/>
+          <w:i/>
+          <w:iCs/>
+          <w:noProof/>
+          <w:color w:val="000000"/>
+          <w:sz w:val="48"/>
+          <w:szCs w:val="48"/>
+        </w:rPr>
+        <w:br w:type="page"/>
+      </w:r>
+    </w:p>
+    <w:p>
+      <w:pPr>
+        <w:jc w:val="left"/>
       </w:pPr>
       <w:r>
         <w:rPr>
@@ -13,6 +105,7 @@
           <w:iCs/>
           <w:color w:val="000000"/>
         </w:rPr>
+        <w:lastRenderedPageBreak/>
         <w:t>Model Implementation of a Distributed Fire Detection System with MPI and POSIX Threads</w:t>
       </w:r>
     </w:p>
@@ -35,7 +128,7 @@
           <w:szCs w:val="16"/>
         </w:rPr>
         <w:sectPr>
-          <w:footerReference w:type="first" r:id="rId11"/>
+          <w:footerReference w:type="first" r:id="rId12"/>
           <w:pgSz w:w="11906" w:h="16838" w:code="9"/>
           <w:pgMar w:top="540" w:right="893" w:bottom="1440" w:left="893" w:header="720" w:footer="720" w:gutter="0"/>
           <w:cols w:space="720"/>
@@ -309,13 +402,37 @@
         <w:t xml:space="preserve"> </w:t>
       </w:r>
       <w:r>
-        <w:t xml:space="preserve">Wildfires and deforestation is becoming a larger global concern. In order to prepare and combat against these fires, Wireless Sensor Networks (WSN) can be used as a monitoring system to monitor these environment [1]. </w:t>
-      </w:r>
-      <w:r>
-        <w:t xml:space="preserve">The primary aim of this investigation is to simulate a WSN model and simulate the interaction between the WSN with a base station and satellite in using POSIX. The secondary aim in this investigation is to provide an analysis of the implementation through examining the reports generated by the algorithm. The design and implementation presents </w:t>
-      </w:r>
-      <w:r>
-        <w:t xml:space="preserve">the WSN implementation using OpenMPI and the interaction between the WSN with a base station and satellite in using POSIX.  This also includes a discussion regarding design choices. The model is then used to simulate the detection of wildfires and deforestation. Results of these simulations are then presented and discussed. From these results, it can be observed that </w:t>
+        <w:t xml:space="preserve">Wildfires and deforestation is becoming a larger global concern. </w:t>
+      </w:r>
+      <w:proofErr w:type="gramStart"/>
+      <w:r>
+        <w:t>In order to</w:t>
+      </w:r>
+      <w:proofErr w:type="gramEnd"/>
+      <w:r>
+        <w:t xml:space="preserve"> prepare and combat against these fires, Wireless Sensor Networks (WSN) can be used as a monitoring system to monitor these environment [1]. </w:t>
+      </w:r>
+      <w:r>
+        <w:t xml:space="preserve">The primary aim of this investigation is to simulate a WSN model and simulate the interaction between the WSN with a base station and satellite in using POSIX. The secondary aim in this investigation is to provide an analysis of the implementation through examining the reports generated by the algorithm. The design and implementation </w:t>
+      </w:r>
+      <w:proofErr w:type="gramStart"/>
+      <w:r>
+        <w:t>presents</w:t>
+      </w:r>
+      <w:proofErr w:type="gramEnd"/>
+      <w:r>
+        <w:t xml:space="preserve"> </w:t>
+      </w:r>
+      <w:r>
+        <w:t xml:space="preserve">the WSN implementation using </w:t>
+      </w:r>
+      <w:proofErr w:type="spellStart"/>
+      <w:r>
+        <w:t>OpenMPI</w:t>
+      </w:r>
+      <w:proofErr w:type="spellEnd"/>
+      <w:r>
+        <w:t xml:space="preserve"> and the interaction between the WSN with a base station and satellite in using POSIX.  This also includes a discussion regarding design choices. The model is then used to simulate the detection of wildfires and deforestation. Results of these simulations are then presented and discussed. From these results, it can be observed that </w:t>
       </w:r>
       <w:r>
         <w:t>for this implementation, the performance for nodes to detect wildfires and notify the base station does not appear to decrease over a long period of time.</w:t>
@@ -329,7 +446,15 @@
         <w:t>Keywords—</w:t>
       </w:r>
       <w:r>
-        <w:t>cartesian topology, OpenMPI, MPI, POSIX</w:t>
+        <w:t xml:space="preserve">cartesian topology, </w:t>
+      </w:r>
+      <w:proofErr w:type="spellStart"/>
+      <w:r>
+        <w:t>OpenMPI</w:t>
+      </w:r>
+      <w:proofErr w:type="spellEnd"/>
+      <w:r>
+        <w:t>, MPI, POSIX</w:t>
       </w:r>
     </w:p>
     <w:p>
@@ -351,7 +476,21 @@
         <w:rPr>
           <w:lang w:val="en-AU"/>
         </w:rPr>
-        <w:t>Wildfires and deforestation are becoming an increasing problem around the globe. In order to pre-emptively detect and fight these fires, organisations have begun implementing ground based networks of wireless sensors for detecting abnormally high surface temperatures. Upon detecting abnormally high temperatures, these sensors communicate and compare their readings against an expected temperature computed by an infrared satellite orbiting the Earth. Alerts are then raised to relevant authorities to combat fires for if these comparisons reach a pre-defined threshold at a specific time range.</w:t>
+        <w:t xml:space="preserve">Wildfires and deforestation are becoming an increasing problem around the globe. In order to pre-emptively detect and fight these fires, organisations have begun implementing </w:t>
+      </w:r>
+      <w:proofErr w:type="gramStart"/>
+      <w:r>
+        <w:rPr>
+          <w:lang w:val="en-AU"/>
+        </w:rPr>
+        <w:t>ground based</w:t>
+      </w:r>
+      <w:proofErr w:type="gramEnd"/>
+      <w:r>
+        <w:rPr>
+          <w:lang w:val="en-AU"/>
+        </w:rPr>
+        <w:t xml:space="preserve"> networks of wireless sensors for detecting abnormally high surface temperatures. Upon detecting abnormally high temperatures, these sensors communicate and compare their readings against an expected temperature computed by an infrared satellite orbiting the Earth. Alerts are then raised to relevant authorities to combat fires for if these comparisons reach a pre-defined threshold at a specific time range.</w:t>
       </w:r>
     </w:p>
     <w:p>
@@ -365,7 +504,35 @@
         <w:rPr>
           <w:lang w:val="en-AU"/>
         </w:rPr>
-        <w:t xml:space="preserve">The primary aim of this investigation is to model the above initiative for pre-emptively detecting and fighting forest fires. To do so, a Wireless Sensor Network (WSN) to simulate a network of wireless sensors for detecting abnormal surface temperatures. In addition to the network, a satellite and a base station has also been modelled as part of the simulation. The WSN model is arranged in a two dimensional cartesian topology. Each node in the topology uses is able to send messages to nodes immediately adjacent to it in the cartesian representation and may also communicate with the base station which has also been modelled as a node. Communication is simulated using the Open Message Parsing Interface (Open MPI) library in C. Additionally, the model of this implementation also uses POSIX threads for MPI rank level parallel implementations. MPI allows for Inter Process Communication (IPC) [2], which supports sending and receiving information between otherwise distinct processes. </w:t>
+        <w:t xml:space="preserve">The primary aim of this investigation is to model the above initiative for pre-emptively detecting and fighting forest fires. To do so, a Wireless Sensor Network (WSN) to simulate a network of wireless sensors for detecting abnormal surface temperatures. In addition to the network, a satellite and a base station has also been modelled as part of the simulation. The WSN model is arranged in a </w:t>
+      </w:r>
+      <w:proofErr w:type="gramStart"/>
+      <w:r>
+        <w:rPr>
+          <w:lang w:val="en-AU"/>
+        </w:rPr>
+        <w:t>two dimensional</w:t>
+      </w:r>
+      <w:proofErr w:type="gramEnd"/>
+      <w:r>
+        <w:rPr>
+          <w:lang w:val="en-AU"/>
+        </w:rPr>
+        <w:t xml:space="preserve"> cartesian topology. Each node in the topology uses </w:t>
+      </w:r>
+      <w:proofErr w:type="gramStart"/>
+      <w:r>
+        <w:rPr>
+          <w:lang w:val="en-AU"/>
+        </w:rPr>
+        <w:t>is able to</w:t>
+      </w:r>
+      <w:proofErr w:type="gramEnd"/>
+      <w:r>
+        <w:rPr>
+          <w:lang w:val="en-AU"/>
+        </w:rPr>
+        <w:t xml:space="preserve"> send messages to nodes immediately adjacent to it in the cartesian representation and may also communicate with the base station which has also been modelled as a node. Communication is simulated using the Open Message Parsing Interface (Open MPI) library in C. Additionally, the model of this implementation also uses POSIX threads for MPI rank level parallel implementations. MPI allows for Inter Process Communication (IPC) [2], which supports sending and receiving information between otherwise distinct processes. </w:t>
       </w:r>
     </w:p>
     <w:p>
@@ -379,13 +546,13 @@
         <w:rPr>
           <w:lang w:val="en-AU"/>
         </w:rPr>
-        <w:t xml:space="preserve">Each node represented a temperature sensor device, which has the capacity to record the temperature around it and report any anomalies where the temperature is above a specified </w:t>
-      </w:r>
-      <w:r>
-        <w:rPr>
-          <w:lang w:val="en-AU"/>
-        </w:rPr>
-        <w:t>threshold.  The application of this system is to detect fires to combat deforestation by quickly reporting and tracking events.  Nodes then communicate with the base station, which compares the reports with information from a satellite equipped with an infrared camera (simulated via an additional thread in the base station node).  These reports are documented for analysis.</w:t>
+        <w:t xml:space="preserve">Each node represented a temperature sensor device, which has the capacity to record the temperature around it and report any anomalies where the temperature is above a specified threshold.  The application of this system is to detect fires to combat deforestation by quickly reporting and tracking events.  Nodes then communicate with the base station, which compares the reports with information from a satellite equipped with an infrared camera (simulated via an additional </w:t>
+      </w:r>
+      <w:r>
+        <w:rPr>
+          <w:lang w:val="en-AU"/>
+        </w:rPr>
+        <w:t>thread in the base station node).  These reports are documented for analysis.</w:t>
       </w:r>
     </w:p>
     <w:p>
@@ -439,11 +606,19 @@
           <w:lang w:val="en-AU"/>
         </w:rPr>
       </w:pPr>
-      <w:r>
-        <w:rPr>
-          <w:lang w:val="en-AU"/>
-        </w:rPr>
-        <w:t xml:space="preserve">A number of components were </w:t>
+      <w:proofErr w:type="gramStart"/>
+      <w:r>
+        <w:rPr>
+          <w:lang w:val="en-AU"/>
+        </w:rPr>
+        <w:t>A number of</w:t>
+      </w:r>
+      <w:proofErr w:type="gramEnd"/>
+      <w:r>
+        <w:rPr>
+          <w:lang w:val="en-AU"/>
+        </w:rPr>
+        <w:t xml:space="preserve"> components were </w:t>
       </w:r>
       <w:r>
         <w:rPr>
@@ -473,7 +648,21 @@
         <w:rPr>
           <w:lang w:val="en-AU"/>
         </w:rPr>
-        <w:t xml:space="preserve">Cartesian topology: MPI_Cart_create </w:t>
+        <w:t xml:space="preserve">Cartesian topology: </w:t>
+      </w:r>
+      <w:proofErr w:type="spellStart"/>
+      <w:r>
+        <w:rPr>
+          <w:lang w:val="en-AU"/>
+        </w:rPr>
+        <w:t>MPI_Cart_create</w:t>
+      </w:r>
+      <w:proofErr w:type="spellEnd"/>
+      <w:r>
+        <w:rPr>
+          <w:lang w:val="en-AU"/>
+        </w:rPr>
+        <w:t xml:space="preserve"> </w:t>
       </w:r>
       <w:r>
         <w:rPr>
@@ -491,7 +680,35 @@
         <w:rPr>
           <w:lang w:val="en-AU"/>
         </w:rPr>
-        <w:t>, then using the MPI library to manage the cartesian topology (eg. MPI_Cart_coords for getting cartesian coordinates of current MPI rank)</w:t>
+        <w:t>, then using the MPI library to manage the cartesian topology (</w:t>
+      </w:r>
+      <w:proofErr w:type="spellStart"/>
+      <w:r>
+        <w:rPr>
+          <w:lang w:val="en-AU"/>
+        </w:rPr>
+        <w:t>eg.</w:t>
+      </w:r>
+      <w:proofErr w:type="spellEnd"/>
+      <w:r>
+        <w:rPr>
+          <w:lang w:val="en-AU"/>
+        </w:rPr>
+        <w:t xml:space="preserve"> </w:t>
+      </w:r>
+      <w:proofErr w:type="spellStart"/>
+      <w:r>
+        <w:rPr>
+          <w:lang w:val="en-AU"/>
+        </w:rPr>
+        <w:t>MPI_Cart_coords</w:t>
+      </w:r>
+      <w:proofErr w:type="spellEnd"/>
+      <w:r>
+        <w:rPr>
+          <w:lang w:val="en-AU"/>
+        </w:rPr>
+        <w:t xml:space="preserve"> for getting cartesian coordinates of current MPI rank)</w:t>
       </w:r>
     </w:p>
     <w:p>
@@ -521,7 +738,63 @@
         <w:rPr>
           <w:lang w:val="en-AU"/>
         </w:rPr>
-        <w:t>a combination of MPI message passing calls was implemented as part of the simulation of communication between sensor nodes. These include calls such as MPI_Isend, MPI_Irecv, MPI_Waitall, and MPI_Test.</w:t>
+        <w:t xml:space="preserve">a combination of MPI message passing calls was implemented as part of the simulation of communication between sensor nodes. These include calls such as </w:t>
+      </w:r>
+      <w:proofErr w:type="spellStart"/>
+      <w:r>
+        <w:rPr>
+          <w:lang w:val="en-AU"/>
+        </w:rPr>
+        <w:t>MPI_Isend</w:t>
+      </w:r>
+      <w:proofErr w:type="spellEnd"/>
+      <w:r>
+        <w:rPr>
+          <w:lang w:val="en-AU"/>
+        </w:rPr>
+        <w:t xml:space="preserve">, </w:t>
+      </w:r>
+      <w:proofErr w:type="spellStart"/>
+      <w:r>
+        <w:rPr>
+          <w:lang w:val="en-AU"/>
+        </w:rPr>
+        <w:t>MPI_Irecv</w:t>
+      </w:r>
+      <w:proofErr w:type="spellEnd"/>
+      <w:r>
+        <w:rPr>
+          <w:lang w:val="en-AU"/>
+        </w:rPr>
+        <w:t xml:space="preserve">, </w:t>
+      </w:r>
+      <w:proofErr w:type="spellStart"/>
+      <w:r>
+        <w:rPr>
+          <w:lang w:val="en-AU"/>
+        </w:rPr>
+        <w:t>MPI_Waitall</w:t>
+      </w:r>
+      <w:proofErr w:type="spellEnd"/>
+      <w:r>
+        <w:rPr>
+          <w:lang w:val="en-AU"/>
+        </w:rPr>
+        <w:t xml:space="preserve">, and </w:t>
+      </w:r>
+      <w:proofErr w:type="spellStart"/>
+      <w:r>
+        <w:rPr>
+          <w:lang w:val="en-AU"/>
+        </w:rPr>
+        <w:t>MPI_Test</w:t>
+      </w:r>
+      <w:proofErr w:type="spellEnd"/>
+      <w:r>
+        <w:rPr>
+          <w:lang w:val="en-AU"/>
+        </w:rPr>
+        <w:t>.</w:t>
       </w:r>
     </w:p>
     <w:p>
@@ -556,7 +829,7 @@
                     </pic:cNvPicPr>
                   </pic:nvPicPr>
                   <pic:blipFill>
-                    <a:blip r:embed="rId12">
+                    <a:blip r:embed="rId13">
                       <a:extLst>
                         <a:ext uri="{28A0092B-C50C-407E-A947-70E740481C1C}">
                           <a14:useLocalDpi xmlns:a14="http://schemas.microsoft.com/office/drawing/2010/main" val="0"/>
@@ -631,49 +904,105 @@
         <w:rPr>
           <w:lang w:val="en-AU"/>
         </w:rPr>
+        <w:tab/>
+        <w:t xml:space="preserve">For </w:t>
+      </w:r>
+      <w:r>
+        <w:rPr>
+          <w:lang w:val="en-AU"/>
+        </w:rPr>
+        <w:t xml:space="preserve">this implementation, a </w:t>
+      </w:r>
+      <w:proofErr w:type="gramStart"/>
+      <w:r>
+        <w:rPr>
+          <w:lang w:val="en-AU"/>
+        </w:rPr>
+        <w:t>dynamic m columns</w:t>
+      </w:r>
+      <w:proofErr w:type="gramEnd"/>
+      <w:r>
+        <w:rPr>
+          <w:lang w:val="en-AU"/>
+        </w:rPr>
+        <w:t xml:space="preserve"> by n rows cartesian topology was simulated as </w:t>
+      </w:r>
+      <w:r>
+        <w:rPr>
+          <w:lang w:val="en-AU"/>
+        </w:rPr>
+        <w:t>illustrated</w:t>
+      </w:r>
+      <w:r>
+        <w:rPr>
+          <w:lang w:val="en-AU"/>
+        </w:rPr>
+        <w:t xml:space="preserve"> in Fig1 above. As discussed above, </w:t>
+      </w:r>
+      <w:proofErr w:type="spellStart"/>
+      <w:r>
+        <w:rPr>
+          <w:lang w:val="en-AU"/>
+        </w:rPr>
+        <w:t>MPI_Cart_create</w:t>
+      </w:r>
+      <w:proofErr w:type="spellEnd"/>
+      <w:r>
+        <w:rPr>
+          <w:lang w:val="en-AU"/>
+        </w:rPr>
+        <w:t xml:space="preserve"> was used to create a cartesian topology. As such, each node would be accessed </w:t>
+      </w:r>
+      <w:proofErr w:type="spellStart"/>
+      <w:r>
+        <w:rPr>
+          <w:lang w:val="en-AU"/>
+        </w:rPr>
+        <w:t>though</w:t>
+      </w:r>
+      <w:proofErr w:type="spellEnd"/>
+      <w:r>
+        <w:rPr>
+          <w:lang w:val="en-AU"/>
+        </w:rPr>
+        <w:t xml:space="preserve"> an MPI rank. For this reason, for all script runs, the number of ranks that will be used will always be m*n. As shown in Fig1, m*n-1 ranks will be used to depict the cartesian topology. An additional node is used for the Base Station and Satellite component of the implementation.</w:t>
+      </w:r>
+    </w:p>
+    <w:p>
+      <w:pPr>
+        <w:pStyle w:val="BodyText"/>
+        <w:ind w:firstLine="0"/>
+        <w:rPr>
+          <w:lang w:val="en-AU"/>
+        </w:rPr>
+      </w:pPr>
+      <w:r>
+        <w:rPr>
+          <w:lang w:val="en-AU"/>
+        </w:rPr>
         <w:lastRenderedPageBreak/>
         <w:tab/>
-        <w:t xml:space="preserve">For </w:t>
-      </w:r>
-      <w:r>
-        <w:rPr>
-          <w:lang w:val="en-AU"/>
-        </w:rPr>
-        <w:t xml:space="preserve">this implementation, a dynamic m columns by n rows cartesian topology was simulated as </w:t>
-      </w:r>
-      <w:r>
-        <w:rPr>
-          <w:lang w:val="en-AU"/>
-        </w:rPr>
-        <w:t>illustrated</w:t>
-      </w:r>
-      <w:r>
-        <w:rPr>
-          <w:lang w:val="en-AU"/>
-        </w:rPr>
-        <w:t xml:space="preserve"> in Fig1 above. As discussed above, MPI_Cart_create was used to create a cartesian topology. As such, each node would be accessed though an MPI rank. For this reason, for all script runs, the number of ranks that will be used will always be m*n. As shown in Fig1, m*n-1 ranks will be used to depict the cartesian topology. An additional node is used for the Base Station and Satellite component of the implementation.</w:t>
-      </w:r>
-    </w:p>
-    <w:p>
-      <w:pPr>
-        <w:pStyle w:val="BodyText"/>
-        <w:ind w:firstLine="0"/>
-        <w:rPr>
-          <w:lang w:val="en-AU"/>
-        </w:rPr>
-      </w:pPr>
-      <w:r>
-        <w:rPr>
-          <w:lang w:val="en-AU"/>
-        </w:rPr>
-        <w:tab/>
         <w:t xml:space="preserve">Using these components, </w:t>
       </w:r>
       <w:r>
         <w:rPr>
           <w:lang w:val="en-AU"/>
         </w:rPr>
-        <w:t xml:space="preserve">the WSN behaviour were simulated using the cartesian topology component of the Sensor Node implementation. Each sensor node runs for a fixed number of runs, specified by the user. The nodes continuously generate a random temperature value and upon detecting a temperature above the predefined 80.0f threshold, the node sends a non-blocking message to adjacent cartesian nodes as a request for their temperatures. Comparisons are made to neighbouring nodes. When the difference between two of these messages responses and the message response </w:t>
+        <w:t xml:space="preserve">the WSN behaviour were simulated using the cartesian topology component of the Sensor Node implementation. Each sensor node runs for a fixed number of runs, specified by the user. The nodes continuously generate a random temperature value and upon detecting a temperature above the predefined 80.0f threshold, the node sends a non-blocking message to adjacent cartesian nodes as a request for their temperatures. Comparisons are made to neighbouring nodes. When the difference between two of these </w:t>
+      </w:r>
+      <w:proofErr w:type="gramStart"/>
+      <w:r>
+        <w:rPr>
+          <w:lang w:val="en-AU"/>
+        </w:rPr>
+        <w:t>messages</w:t>
+      </w:r>
+      <w:proofErr w:type="gramEnd"/>
+      <w:r>
+        <w:rPr>
+          <w:lang w:val="en-AU"/>
+        </w:rPr>
+        <w:t xml:space="preserve"> responses and the message response </w:t>
       </w:r>
       <w:r>
         <w:rPr>
@@ -1239,14 +1568,7 @@
           <w:sz w:val="20"/>
           <w:szCs w:val="20"/>
         </w:rPr>
-        <w:t xml:space="preserve">As shown in Fig1 in the section A of Design and Implementation, all nodes can communicate in both directions (to and from) when communicating with neighbouring nodes. Fig2 below illustrates a scenario where four processors enter a deadlock. A scenario like this may occur in a three by three cartesian topology. In this scenario, rank 4 is requesting for </w:t>
-      </w:r>
-      <w:r>
-        <w:rPr>
-          <w:sz w:val="20"/>
-          <w:szCs w:val="20"/>
-        </w:rPr>
-        <w:t>neighbouring process rank 1 to provide its temperature. Likewise, rank 1 is requesting for rank 0, rank 0 is requesting for rank 1, and rank 1 is requesting for rank 4. If the request and message passing system in this implementation was using block MPI_Send and MPI_Recv, the allocation of resources would result in a deadlock indicated in Fig2 below. Thus, for the purpose of deadlock avoidance, Algorithm 1 has been implemented in the code to simulate nonblocking requests when nodes request for temperatures.</w:t>
+        <w:t>As shown in Fig1 in the section A of Design and Implementation, all nodes can communicate in both directions (to and from) when communicating with neighbouring nodes. Fig2 below illustrates a scenario where four processors enter a deadlock. A scenario like this may occur in a three by three cartesian topology. In this scenario, rank 4 is requesting for neighbouring process rank 1 to provide its temperature. Likewise, rank 1 is requesting for rank 0, rank 0 is requesting for rank 1, and rank 1 is requesting for rank 4. If the request and message passing system in this implementation was using block MPI_Send and MPI_Recv, the allocation of resources would result in a deadlock indicated in Fig2 below. Thus, for the purpose of deadlock avoidance, Algorithm 1 has been implemented in the code to simulate nonblocking requests when nodes request for temperatures.</w:t>
       </w:r>
     </w:p>
     <w:p>
@@ -1282,7 +1604,7 @@
                     </pic:cNvPicPr>
                   </pic:nvPicPr>
                   <pic:blipFill>
-                    <a:blip r:embed="rId13">
+                    <a:blip r:embed="rId14">
                       <a:extLst>
                         <a:ext uri="{28A0092B-C50C-407E-A947-70E740481C1C}">
                           <a14:useLocalDpi xmlns:a14="http://schemas.microsoft.com/office/drawing/2010/main" val="0"/>
@@ -1662,7 +1984,6 @@
         <w:pStyle w:val="Heading2"/>
       </w:pPr>
       <w:r>
-        <w:lastRenderedPageBreak/>
         <w:t>Script invocation</w:t>
       </w:r>
     </w:p>
@@ -1727,6 +2048,7 @@
           <w:sz w:val="20"/>
           <w:szCs w:val="20"/>
         </w:rPr>
+        <w:lastRenderedPageBreak/>
         <w:t xml:space="preserve">Compiling script: since OpenMPI is being used as part of the implementation, the script compilation command will use </w:t>
       </w:r>
       <w:r>
@@ -2058,7 +2380,7 @@
                   </wp:cNvGraphicFramePr>
                   <a:graphic xmlns:a="http://schemas.openxmlformats.org/drawingml/2006/main">
                     <a:graphicData uri="http://schemas.openxmlformats.org/drawingml/2006/chart">
-                      <c:chart xmlns:c="http://schemas.openxmlformats.org/drawingml/2006/chart" xmlns:r="http://schemas.openxmlformats.org/officeDocument/2006/relationships" r:id="rId14"/>
+                      <c:chart xmlns:c="http://schemas.openxmlformats.org/drawingml/2006/chart" xmlns:r="http://schemas.openxmlformats.org/officeDocument/2006/relationships" r:id="rId15"/>
                     </a:graphicData>
                   </a:graphic>
                 </wp:inline>
@@ -2173,7 +2495,7 @@
                   </wp:cNvGraphicFramePr>
                   <a:graphic xmlns:a="http://schemas.openxmlformats.org/drawingml/2006/main">
                     <a:graphicData uri="http://schemas.openxmlformats.org/drawingml/2006/chart">
-                      <c:chart xmlns:c="http://schemas.openxmlformats.org/drawingml/2006/chart" xmlns:r="http://schemas.openxmlformats.org/officeDocument/2006/relationships" r:id="rId15"/>
+                      <c:chart xmlns:c="http://schemas.openxmlformats.org/drawingml/2006/chart" xmlns:r="http://schemas.openxmlformats.org/officeDocument/2006/relationships" r:id="rId16"/>
                     </a:graphicData>
                   </a:graphic>
                 </wp:inline>
@@ -2258,7 +2580,25 @@
           <w:iCs/>
           <w:lang w:val="en-US"/>
         </w:rPr>
-        <w:t>time(ms) = 10.436 * iterations + 4845.8</w:t>
+        <w:t>time(</w:t>
+      </w:r>
+      <w:proofErr w:type="spellStart"/>
+      <w:r>
+        <w:rPr>
+          <w:i/>
+          <w:iCs/>
+          <w:lang w:val="en-US"/>
+        </w:rPr>
+        <w:t>ms</w:t>
+      </w:r>
+      <w:proofErr w:type="spellEnd"/>
+      <w:r>
+        <w:rPr>
+          <w:i/>
+          <w:iCs/>
+          <w:lang w:val="en-US"/>
+        </w:rPr>
+        <w:t>) = 10.436 * iterations + 4845.8</w:t>
       </w:r>
       <w:r>
         <w:rPr>
@@ -2357,6 +2697,7 @@
       </w:pPr>
       <w:r>
         <w:rPr>
+          <w:noProof/>
           <w:lang w:val="x-none" w:eastAsia="x-none"/>
         </w:rPr>
         <w:drawing>
@@ -2375,7 +2716,7 @@
                     <pic:cNvPicPr/>
                   </pic:nvPicPr>
                   <pic:blipFill>
-                    <a:blip r:embed="rId16"/>
+                    <a:blip r:embed="rId17"/>
                     <a:stretch>
                       <a:fillRect/>
                     </a:stretch>
@@ -2420,7 +2761,6 @@
         <w:rPr>
           <w:lang w:eastAsia="x-none"/>
         </w:rPr>
-        <w:lastRenderedPageBreak/>
         <w:t>An extract of the report text file can be seen above.  As part of this report, the following information is provided:</w:t>
       </w:r>
     </w:p>
@@ -2602,7 +2942,15 @@
           <w:spacing w:val="-1"/>
           <w:lang w:eastAsia="x-none"/>
         </w:rPr>
-        <w:t xml:space="preserve">Room for future research is available given the inherent limitations of this implementation and simulation. As shown in Fig3 and Fig 4, the measured time from these simulations do not appear to provide realistic features as </w:t>
+        <w:t xml:space="preserve">Room for future research is available given the inherent limitations of this implementation and simulation. As shown </w:t>
+      </w:r>
+      <w:r>
+        <w:rPr>
+          <w:spacing w:val="-1"/>
+          <w:lang w:eastAsia="x-none"/>
+        </w:rPr>
+        <w:lastRenderedPageBreak/>
+        <w:t xml:space="preserve">in Fig3 and Fig 4, the measured time from these simulations do not appear to provide realistic features as </w:t>
       </w:r>
       <w:r>
         <w:rPr>
@@ -2616,7 +2964,23 @@
           <w:spacing w:val="-1"/>
           <w:lang w:eastAsia="x-none"/>
         </w:rPr>
-        <w:t xml:space="preserve"> Further exploration with improving the simulation design to realistically represent this could be conducted. Furthermore, further investigation can also be done for a large number of iterations to properly test the load of this model.</w:t>
+        <w:t xml:space="preserve"> Further exploration with improving the simulation design to realistically represent this could be conducted. Furthermore, further investigation can also be done for </w:t>
+      </w:r>
+      <w:proofErr w:type="gramStart"/>
+      <w:r>
+        <w:rPr>
+          <w:spacing w:val="-1"/>
+          <w:lang w:eastAsia="x-none"/>
+        </w:rPr>
+        <w:t>a large number of</w:t>
+      </w:r>
+      <w:proofErr w:type="gramEnd"/>
+      <w:r>
+        <w:rPr>
+          <w:spacing w:val="-1"/>
+          <w:lang w:eastAsia="x-none"/>
+        </w:rPr>
+        <w:t xml:space="preserve"> iterations to properly test the load of this model.</w:t>
       </w:r>
     </w:p>
     <w:p>
@@ -2674,7 +3038,13 @@
         <w:rPr>
           <w:lang w:val="en-US"/>
         </w:rPr>
-        <w:t xml:space="preserve"> with improving the simulation design to realistically represent this could be conducted.</w:t>
+        <w:t xml:space="preserve"> </w:t>
+      </w:r>
+      <w:r>
+        <w:rPr>
+          <w:lang w:val="en-US"/>
+        </w:rPr>
+        <w:t>with improving the simulation design to realistically represent this could be conducted.</w:t>
       </w:r>
     </w:p>
     <w:p>
@@ -2803,7 +3173,7 @@
                     </pic:cNvPicPr>
                   </pic:nvPicPr>
                   <pic:blipFill>
-                    <a:blip r:embed="rId17" cstate="print">
+                    <a:blip r:embed="rId18" cstate="print">
                       <a:extLst>
                         <a:ext uri="{28A0092B-C50C-407E-A947-70E740481C1C}">
                           <a14:useLocalDpi xmlns:a14="http://schemas.microsoft.com/office/drawing/2010/main" val="0"/>
@@ -7587,6 +7957,15 @@
 </file>
 
 <file path=customXml/item1.xml><?xml version="1.0" encoding="utf-8"?>
+<?mso-contentType ?>
+<FormTemplates xmlns="http://schemas.microsoft.com/sharepoint/v3/contenttype/forms">
+  <Display>DocumentLibraryForm</Display>
+  <Edit>DocumentLibraryForm</Edit>
+  <New>DocumentLibraryForm</New>
+</FormTemplates>
+</file>
+
+<file path=customXml/item2.xml><?xml version="1.0" encoding="utf-8"?>
 <ct:contentTypeSchema xmlns:ct="http://schemas.microsoft.com/office/2006/metadata/contentType" xmlns:ma="http://schemas.microsoft.com/office/2006/metadata/properties/metaAttributes" ct:_="" ma:_="" ma:contentTypeName="Document" ma:contentTypeID="0x010100C5A0245A222DB74EAD2FE4665BF9B611" ma:contentTypeVersion="4" ma:contentTypeDescription="Create a new document." ma:contentTypeScope="" ma:versionID="c32dd3dea4f9e6dae9eb9eec4dda5b9b">
   <xsd:schema xmlns:xsd="http://www.w3.org/2001/XMLSchema" xmlns:xs="http://www.w3.org/2001/XMLSchema" xmlns:p="http://schemas.microsoft.com/office/2006/metadata/properties" xmlns:ns3="70a4d446-f176-4239-99dd-139cced8cacb" targetNamespace="http://schemas.microsoft.com/office/2006/metadata/properties" ma:root="true" ma:fieldsID="61141a2657e686d7057eee626b5eaa9a" ns3:_="">
     <xsd:import namespace="70a4d446-f176-4239-99dd-139cced8cacb"/>
@@ -7732,26 +8111,25 @@
 </ct:contentTypeSchema>
 </file>
 
-<file path=customXml/item2.xml><?xml version="1.0" encoding="utf-8"?>
-<?mso-contentType ?>
-<FormTemplates xmlns="http://schemas.microsoft.com/sharepoint/v3/contenttype/forms">
-  <Display>DocumentLibraryForm</Display>
-  <Edit>DocumentLibraryForm</Edit>
-  <New>DocumentLibraryForm</New>
-</FormTemplates>
-</file>
-
 <file path=customXml/item3.xml><?xml version="1.0" encoding="utf-8"?>
-<b:Sources xmlns:b="http://schemas.openxmlformats.org/officeDocument/2006/bibliography" xmlns="http://schemas.openxmlformats.org/officeDocument/2006/bibliography" SelectedStyle="\APA.XSL" StyleName="APA"/>
-</file>
-
-<file path=customXml/item4.xml><?xml version="1.0" encoding="utf-8"?>
 <p:properties xmlns:p="http://schemas.microsoft.com/office/2006/metadata/properties" xmlns:xsi="http://www.w3.org/2001/XMLSchema-instance" xmlns:pc="http://schemas.microsoft.com/office/infopath/2007/PartnerControls">
   <documentManagement/>
 </p:properties>
 </file>
 
+<file path=customXml/item4.xml><?xml version="1.0" encoding="utf-8"?>
+<b:Sources xmlns:b="http://schemas.openxmlformats.org/officeDocument/2006/bibliography" xmlns="http://schemas.openxmlformats.org/officeDocument/2006/bibliography" SelectedStyle="\APA.XSL" StyleName="APA"/>
+</file>
+
 <file path=customXml/itemProps1.xml><?xml version="1.0" encoding="utf-8"?>
+<ds:datastoreItem xmlns:ds="http://schemas.openxmlformats.org/officeDocument/2006/customXml" ds:itemID="{3164B671-6CDF-46B6-8879-E9961042501F}">
+  <ds:schemaRefs>
+    <ds:schemaRef ds:uri="http://schemas.microsoft.com/sharepoint/v3/contenttype/forms"/>
+  </ds:schemaRefs>
+</ds:datastoreItem>
+</file>
+
+<file path=customXml/itemProps2.xml><?xml version="1.0" encoding="utf-8"?>
 <ds:datastoreItem xmlns:ds="http://schemas.openxmlformats.org/officeDocument/2006/customXml" ds:itemID="{D06D6F79-F3C0-40CB-9CDE-2E4174968490}">
   <ds:schemaRefs>
     <ds:schemaRef ds:uri="http://schemas.microsoft.com/office/2006/metadata/contentType"/>
@@ -7769,27 +8147,19 @@
 </ds:datastoreItem>
 </file>
 
-<file path=customXml/itemProps2.xml><?xml version="1.0" encoding="utf-8"?>
-<ds:datastoreItem xmlns:ds="http://schemas.openxmlformats.org/officeDocument/2006/customXml" ds:itemID="{3164B671-6CDF-46B6-8879-E9961042501F}">
-  <ds:schemaRefs>
-    <ds:schemaRef ds:uri="http://schemas.microsoft.com/sharepoint/v3/contenttype/forms"/>
-  </ds:schemaRefs>
-</ds:datastoreItem>
-</file>
-
 <file path=customXml/itemProps3.xml><?xml version="1.0" encoding="utf-8"?>
-<ds:datastoreItem xmlns:ds="http://schemas.openxmlformats.org/officeDocument/2006/customXml" ds:itemID="{3FCB788F-DD73-48F4-A46E-945FE323FDC2}">
-  <ds:schemaRefs>
-    <ds:schemaRef ds:uri="http://schemas.openxmlformats.org/officeDocument/2006/bibliography"/>
-  </ds:schemaRefs>
-</ds:datastoreItem>
-</file>
-
-<file path=customXml/itemProps4.xml><?xml version="1.0" encoding="utf-8"?>
 <ds:datastoreItem xmlns:ds="http://schemas.openxmlformats.org/officeDocument/2006/customXml" ds:itemID="{AE614325-2F57-49C8-BB9B-F6230C2ECFED}">
   <ds:schemaRefs>
     <ds:schemaRef ds:uri="http://schemas.microsoft.com/office/2006/metadata/properties"/>
     <ds:schemaRef ds:uri="http://schemas.microsoft.com/office/infopath/2007/PartnerControls"/>
   </ds:schemaRefs>
 </ds:datastoreItem>
+</file>
+
+<file path=customXml/itemProps4.xml><?xml version="1.0" encoding="utf-8"?>
+<ds:datastoreItem xmlns:ds="http://schemas.openxmlformats.org/officeDocument/2006/customXml" ds:itemID="{3FCB788F-DD73-48F4-A46E-945FE323FDC2}">
+  <ds:schemaRefs>
+    <ds:schemaRef ds:uri="http://schemas.openxmlformats.org/officeDocument/2006/bibliography"/>
+  </ds:schemaRefs>
+</ds:datastoreItem>
 </file>
</xml_diff>